<commit_message>
[Update] Updated handout 2 and handout 3
Due to slight issues regarding scheduling the team assignment has been placed on hold.
</commit_message>
<xml_diff>
--- a/Hand-outs/Versiebeheer Handout 2 - history en samenwerken.docx
+++ b/Hand-outs/Versiebeheer Handout 2 - history en samenwerken.docx
@@ -4,7 +4,7 @@
   <w:body>
     <w:p>
       <w:pPr>
-        <w:pStyle w:val="Title"/>
+        <w:pStyle w:val="Titel"/>
       </w:pPr>
       <w:r>
         <w:t>Versiebeheer Hand-out 2</w:t>
@@ -49,7 +49,7 @@
     </w:p>
     <w:p>
       <w:pPr>
-        <w:pStyle w:val="ListParagraph"/>
+        <w:pStyle w:val="Lijstalinea"/>
         <w:numPr>
           <w:ilvl w:val="0"/>
           <w:numId w:val="1"/>
@@ -63,7 +63,7 @@
     </w:p>
     <w:p>
       <w:pPr>
-        <w:pStyle w:val="ListParagraph"/>
+        <w:pStyle w:val="Lijstalinea"/>
         <w:numPr>
           <w:ilvl w:val="0"/>
           <w:numId w:val="1"/>
@@ -75,7 +75,7 @@
     </w:p>
     <w:p>
       <w:pPr>
-        <w:pStyle w:val="ListParagraph"/>
+        <w:pStyle w:val="Lijstalinea"/>
         <w:numPr>
           <w:ilvl w:val="0"/>
           <w:numId w:val="1"/>
@@ -87,7 +87,7 @@
     </w:p>
     <w:p>
       <w:pPr>
-        <w:pStyle w:val="ListParagraph"/>
+        <w:pStyle w:val="Lijstalinea"/>
         <w:numPr>
           <w:ilvl w:val="0"/>
           <w:numId w:val="1"/>
@@ -104,7 +104,7 @@
     </w:p>
     <w:p>
       <w:pPr>
-        <w:pStyle w:val="ListParagraph"/>
+        <w:pStyle w:val="Lijstalinea"/>
         <w:numPr>
           <w:ilvl w:val="0"/>
           <w:numId w:val="1"/>
@@ -149,7 +149,7 @@
       <w:sdtContent>
         <w:p>
           <w:pPr>
-            <w:pStyle w:val="TOCHeading"/>
+            <w:pStyle w:val="Kopvaninhoudsopgave"/>
             <w:rPr>
               <w:lang w:val="nl-NL"/>
             </w:rPr>
@@ -163,7 +163,7 @@
         </w:p>
         <w:p>
           <w:pPr>
-            <w:pStyle w:val="TOC1"/>
+            <w:pStyle w:val="Inhopg1"/>
             <w:tabs>
               <w:tab w:val="right" w:leader="dot" w:pos="9016"/>
             </w:tabs>
@@ -184,13 +184,13 @@
           <w:r>
             <w:fldChar w:fldCharType="separate"/>
           </w:r>
-          <w:hyperlink w:anchor="_Toc213151319" w:history="1">
+          <w:hyperlink w:anchor="_Toc214124952" w:history="1">
             <w:r>
               <w:rPr>
                 <w:rStyle w:val="Hyperlink"/>
                 <w:noProof/>
               </w:rPr>
-              <w:t>Opdracht 1: Working en remote Repos (15 minuten)</w:t>
+              <w:t>Opdracht 1: Local en remote Repos (15 minuten)</w:t>
             </w:r>
             <w:r>
               <w:rPr>
@@ -211,7 +211,7 @@
                 <w:noProof/>
                 <w:webHidden/>
               </w:rPr>
-              <w:instrText xml:space="preserve"> PAGEREF _Toc213151319 \h </w:instrText>
+              <w:instrText xml:space="preserve"> PAGEREF _Toc214124952 \h </w:instrText>
             </w:r>
             <w:r>
               <w:rPr>
@@ -244,7 +244,7 @@
         </w:p>
         <w:p>
           <w:pPr>
-            <w:pStyle w:val="TOC1"/>
+            <w:pStyle w:val="Inhopg1"/>
             <w:tabs>
               <w:tab w:val="right" w:leader="dot" w:pos="9016"/>
             </w:tabs>
@@ -256,7 +256,7 @@
               <w:lang w:val="en-GB" w:eastAsia="en-GB"/>
             </w:rPr>
           </w:pPr>
-          <w:hyperlink w:anchor="_Toc213151320" w:history="1">
+          <w:hyperlink w:anchor="_Toc214124953" w:history="1">
             <w:r>
               <w:rPr>
                 <w:rStyle w:val="Hyperlink"/>
@@ -283,7 +283,7 @@
                 <w:noProof/>
                 <w:webHidden/>
               </w:rPr>
-              <w:instrText xml:space="preserve"> PAGEREF _Toc213151320 \h </w:instrText>
+              <w:instrText xml:space="preserve"> PAGEREF _Toc214124953 \h </w:instrText>
             </w:r>
             <w:r>
               <w:rPr>
@@ -316,7 +316,7 @@
         </w:p>
         <w:p>
           <w:pPr>
-            <w:pStyle w:val="TOC1"/>
+            <w:pStyle w:val="Inhopg1"/>
             <w:tabs>
               <w:tab w:val="right" w:leader="dot" w:pos="9016"/>
             </w:tabs>
@@ -328,7 +328,7 @@
               <w:lang w:val="en-GB" w:eastAsia="en-GB"/>
             </w:rPr>
           </w:pPr>
-          <w:hyperlink w:anchor="_Toc213151321" w:history="1">
+          <w:hyperlink w:anchor="_Toc214124954" w:history="1">
             <w:r>
               <w:rPr>
                 <w:rStyle w:val="Hyperlink"/>
@@ -355,7 +355,7 @@
                 <w:noProof/>
                 <w:webHidden/>
               </w:rPr>
-              <w:instrText xml:space="preserve"> PAGEREF _Toc213151321 \h </w:instrText>
+              <w:instrText xml:space="preserve"> PAGEREF _Toc214124954 \h </w:instrText>
             </w:r>
             <w:r>
               <w:rPr>
@@ -388,7 +388,7 @@
         </w:p>
         <w:p>
           <w:pPr>
-            <w:pStyle w:val="TOC1"/>
+            <w:pStyle w:val="Inhopg1"/>
             <w:tabs>
               <w:tab w:val="right" w:leader="dot" w:pos="9016"/>
             </w:tabs>
@@ -400,7 +400,7 @@
               <w:lang w:val="en-GB" w:eastAsia="en-GB"/>
             </w:rPr>
           </w:pPr>
-          <w:hyperlink w:anchor="_Toc213151322" w:history="1">
+          <w:hyperlink w:anchor="_Toc214124955" w:history="1">
             <w:r>
               <w:rPr>
                 <w:rStyle w:val="Hyperlink"/>
@@ -427,7 +427,7 @@
                 <w:noProof/>
                 <w:webHidden/>
               </w:rPr>
-              <w:instrText xml:space="preserve"> PAGEREF _Toc213151322 \h </w:instrText>
+              <w:instrText xml:space="preserve"> PAGEREF _Toc214124955 \h </w:instrText>
             </w:r>
             <w:r>
               <w:rPr>
@@ -460,7 +460,7 @@
         </w:p>
         <w:p>
           <w:pPr>
-            <w:pStyle w:val="TOC1"/>
+            <w:pStyle w:val="Inhopg1"/>
             <w:tabs>
               <w:tab w:val="right" w:leader="dot" w:pos="9016"/>
             </w:tabs>
@@ -472,13 +472,13 @@
               <w:lang w:val="en-GB" w:eastAsia="en-GB"/>
             </w:rPr>
           </w:pPr>
-          <w:hyperlink w:anchor="_Toc213151323" w:history="1">
+          <w:hyperlink w:anchor="_Toc214124956" w:history="1">
             <w:r>
               <w:rPr>
                 <w:rStyle w:val="Hyperlink"/>
                 <w:noProof/>
               </w:rPr>
-              <w:t>Opdracht 5: Repo Danger zone(10 minuten)</w:t>
+              <w:t>Opdracht 5: Repo Danger zone (5 minuten)</w:t>
             </w:r>
             <w:r>
               <w:rPr>
@@ -499,7 +499,7 @@
                 <w:noProof/>
                 <w:webHidden/>
               </w:rPr>
-              <w:instrText xml:space="preserve"> PAGEREF _Toc213151323 \h </w:instrText>
+              <w:instrText xml:space="preserve"> PAGEREF _Toc214124956 \h </w:instrText>
             </w:r>
             <w:r>
               <w:rPr>
@@ -532,7 +532,7 @@
         </w:p>
         <w:p>
           <w:pPr>
-            <w:pStyle w:val="TOC1"/>
+            <w:pStyle w:val="Inhopg1"/>
             <w:tabs>
               <w:tab w:val="right" w:leader="dot" w:pos="9016"/>
             </w:tabs>
@@ -544,7 +544,7 @@
               <w:lang w:val="en-GB" w:eastAsia="en-GB"/>
             </w:rPr>
           </w:pPr>
-          <w:hyperlink w:anchor="_Toc213151324" w:history="1">
+          <w:hyperlink w:anchor="_Toc214124957" w:history="1">
             <w:r>
               <w:rPr>
                 <w:rStyle w:val="Hyperlink"/>
@@ -571,7 +571,7 @@
                 <w:noProof/>
                 <w:webHidden/>
               </w:rPr>
-              <w:instrText xml:space="preserve"> PAGEREF _Toc213151324 \h </w:instrText>
+              <w:instrText xml:space="preserve"> PAGEREF _Toc214124957 \h </w:instrText>
             </w:r>
             <w:r>
               <w:rPr>
@@ -604,7 +604,7 @@
         </w:p>
         <w:p>
           <w:pPr>
-            <w:pStyle w:val="TOC1"/>
+            <w:pStyle w:val="Inhopg1"/>
             <w:tabs>
               <w:tab w:val="right" w:leader="dot" w:pos="9016"/>
             </w:tabs>
@@ -616,7 +616,7 @@
               <w:lang w:val="en-GB" w:eastAsia="en-GB"/>
             </w:rPr>
           </w:pPr>
-          <w:hyperlink w:anchor="_Toc213151325" w:history="1">
+          <w:hyperlink w:anchor="_Toc214124958" w:history="1">
             <w:r>
               <w:rPr>
                 <w:rStyle w:val="Hyperlink"/>
@@ -643,7 +643,7 @@
                 <w:noProof/>
                 <w:webHidden/>
               </w:rPr>
-              <w:instrText xml:space="preserve"> PAGEREF _Toc213151325 \h </w:instrText>
+              <w:instrText xml:space="preserve"> PAGEREF _Toc214124958 \h </w:instrText>
             </w:r>
             <w:r>
               <w:rPr>
@@ -676,7 +676,7 @@
         </w:p>
         <w:p>
           <w:pPr>
-            <w:pStyle w:val="TOC1"/>
+            <w:pStyle w:val="Inhopg1"/>
             <w:tabs>
               <w:tab w:val="right" w:leader="dot" w:pos="9016"/>
             </w:tabs>
@@ -688,7 +688,7 @@
               <w:lang w:val="en-GB" w:eastAsia="en-GB"/>
             </w:rPr>
           </w:pPr>
-          <w:hyperlink w:anchor="_Toc213151326" w:history="1">
+          <w:hyperlink w:anchor="_Toc214124959" w:history="1">
             <w:r>
               <w:rPr>
                 <w:rStyle w:val="Hyperlink"/>
@@ -715,7 +715,7 @@
                 <w:noProof/>
                 <w:webHidden/>
               </w:rPr>
-              <w:instrText xml:space="preserve"> PAGEREF _Toc213151326 \h </w:instrText>
+              <w:instrText xml:space="preserve"> PAGEREF _Toc214124959 \h </w:instrText>
             </w:r>
             <w:r>
               <w:rPr>
@@ -748,7 +748,7 @@
         </w:p>
         <w:p>
           <w:pPr>
-            <w:pStyle w:val="TOC1"/>
+            <w:pStyle w:val="Inhopg1"/>
             <w:tabs>
               <w:tab w:val="right" w:leader="dot" w:pos="9016"/>
             </w:tabs>
@@ -760,7 +760,7 @@
               <w:lang w:val="en-GB" w:eastAsia="en-GB"/>
             </w:rPr>
           </w:pPr>
-          <w:hyperlink w:anchor="_Toc213151327" w:history="1">
+          <w:hyperlink w:anchor="_Toc214124960" w:history="1">
             <w:r>
               <w:rPr>
                 <w:rStyle w:val="Hyperlink"/>
@@ -787,7 +787,7 @@
                 <w:noProof/>
                 <w:webHidden/>
               </w:rPr>
-              <w:instrText xml:space="preserve"> PAGEREF _Toc213151327 \h </w:instrText>
+              <w:instrText xml:space="preserve"> PAGEREF _Toc214124960 \h </w:instrText>
             </w:r>
             <w:r>
               <w:rPr>
@@ -837,9 +837,9 @@
     </w:p>
     <w:p>
       <w:pPr>
-        <w:pStyle w:val="Heading1"/>
-      </w:pPr>
-      <w:bookmarkStart w:id="0" w:name="_Toc213151319"/>
+        <w:pStyle w:val="Kop1"/>
+      </w:pPr>
+      <w:bookmarkStart w:id="0" w:name="_Toc214124952"/>
       <w:r>
         <w:lastRenderedPageBreak/>
         <w:t xml:space="preserve">Opdracht 1: </w:t>
@@ -854,7 +854,10 @@
         <w:t xml:space="preserve"> Repos </w:t>
       </w:r>
       <w:r>
-        <w:t>(15 minuten)</w:t>
+        <w:t xml:space="preserve">– leesopdracht </w:t>
+      </w:r>
+      <w:r>
+        <w:t>(5 minuten)</w:t>
       </w:r>
       <w:bookmarkEnd w:id="0"/>
     </w:p>
@@ -922,11 +925,9 @@
       <w:r>
         <w:t xml:space="preserve">Tegenwoordig maken we </w:t>
       </w:r>
-      <w:proofErr w:type="spellStart"/>
-      <w:r>
-        <w:t>nogsteeds</w:t>
-      </w:r>
-      <w:proofErr w:type="spellEnd"/>
+      <w:r>
+        <w:t>nog steeds</w:t>
+      </w:r>
       <w:r>
         <w:t xml:space="preserve"> gebruik van een lokale repository maar dit is de clone waarin gewerkt wordt en vergeleken wordt met de remote repository om een push te doen. </w:t>
       </w:r>
@@ -938,9 +939,9 @@
     </w:p>
     <w:p>
       <w:pPr>
-        <w:pStyle w:val="Heading1"/>
-      </w:pPr>
-      <w:bookmarkStart w:id="1" w:name="_Toc213151320"/>
+        <w:pStyle w:val="Kop1"/>
+      </w:pPr>
+      <w:bookmarkStart w:id="1" w:name="_Toc214124953"/>
       <w:r>
         <w:lastRenderedPageBreak/>
         <w:t xml:space="preserve">Opdracht </w:t>
@@ -969,7 +970,7 @@
     </w:p>
     <w:p>
       <w:pPr>
-        <w:pStyle w:val="ListParagraph"/>
+        <w:pStyle w:val="Lijstalinea"/>
         <w:numPr>
           <w:ilvl w:val="0"/>
           <w:numId w:val="1"/>
@@ -987,7 +988,7 @@
     </w:p>
     <w:p>
       <w:pPr>
-        <w:pStyle w:val="ListParagraph"/>
+        <w:pStyle w:val="Lijstalinea"/>
         <w:numPr>
           <w:ilvl w:val="0"/>
           <w:numId w:val="1"/>
@@ -1005,7 +1006,7 @@
     </w:p>
     <w:p>
       <w:pPr>
-        <w:pStyle w:val="ListParagraph"/>
+        <w:pStyle w:val="Lijstalinea"/>
         <w:numPr>
           <w:ilvl w:val="0"/>
           <w:numId w:val="1"/>
@@ -1017,7 +1018,7 @@
     </w:p>
     <w:p>
       <w:pPr>
-        <w:pStyle w:val="ListParagraph"/>
+        <w:pStyle w:val="Lijstalinea"/>
         <w:numPr>
           <w:ilvl w:val="0"/>
           <w:numId w:val="1"/>
@@ -1029,7 +1030,7 @@
     </w:p>
     <w:p>
       <w:pPr>
-        <w:pStyle w:val="ListParagraph"/>
+        <w:pStyle w:val="Lijstalinea"/>
         <w:numPr>
           <w:ilvl w:val="0"/>
           <w:numId w:val="1"/>
@@ -1059,7 +1060,7 @@
     </w:p>
     <w:p>
       <w:pPr>
-        <w:pStyle w:val="ListParagraph"/>
+        <w:pStyle w:val="Lijstalinea"/>
         <w:numPr>
           <w:ilvl w:val="0"/>
           <w:numId w:val="1"/>
@@ -1405,9 +1406,9 @@
     </w:p>
     <w:p>
       <w:pPr>
-        <w:pStyle w:val="Heading1"/>
-      </w:pPr>
-      <w:bookmarkStart w:id="2" w:name="_Toc213151321"/>
+        <w:pStyle w:val="Kop1"/>
+      </w:pPr>
+      <w:bookmarkStart w:id="2" w:name="_Toc214124954"/>
       <w:r>
         <w:lastRenderedPageBreak/>
         <w:t>Opdracht 3: History bekijken van code (10 – 15 minuten)</w:t>
@@ -1696,7 +1697,7 @@
     </w:p>
     <w:tbl>
       <w:tblPr>
-        <w:tblStyle w:val="TableGrid"/>
+        <w:tblStyle w:val="Tabelraster"/>
         <w:tblW w:w="0" w:type="auto"/>
         <w:tblBorders>
           <w:top w:val="none" w:sz="0" w:space="0" w:color="auto"/>
@@ -1757,7 +1758,7 @@
           <w:noProof/>
         </w:rPr>
         <w:drawing>
-          <wp:anchor distT="0" distB="0" distL="114300" distR="114300" simplePos="0" relativeHeight="251645952" behindDoc="0" locked="0" layoutInCell="1" allowOverlap="1" wp14:anchorId="2148A05C" wp14:editId="3FDF6234">
+          <wp:anchor distT="0" distB="0" distL="114300" distR="114300" simplePos="0" relativeHeight="251645952" behindDoc="0" locked="0" layoutInCell="1" allowOverlap="1" wp14:anchorId="2148A05C" wp14:editId="6F0938CB">
             <wp:simplePos x="0" y="0"/>
             <wp:positionH relativeFrom="column">
               <wp:posOffset>2991485</wp:posOffset>
@@ -2165,7 +2166,7 @@
           <w:noProof/>
         </w:rPr>
         <w:drawing>
-          <wp:anchor distT="0" distB="0" distL="114300" distR="114300" simplePos="0" relativeHeight="251653120" behindDoc="0" locked="0" layoutInCell="1" allowOverlap="1" wp14:anchorId="5826031E" wp14:editId="442E50D2">
+          <wp:anchor distT="0" distB="0" distL="114300" distR="114300" simplePos="0" relativeHeight="251653120" behindDoc="0" locked="0" layoutInCell="1" allowOverlap="1" wp14:anchorId="5826031E" wp14:editId="71A8AD32">
             <wp:simplePos x="0" y="0"/>
             <wp:positionH relativeFrom="column">
               <wp:posOffset>3014980</wp:posOffset>
@@ -2225,7 +2226,7 @@
           <w:noProof/>
         </w:rPr>
         <w:drawing>
-          <wp:anchor distT="0" distB="0" distL="114300" distR="114300" simplePos="0" relativeHeight="251650048" behindDoc="0" locked="0" layoutInCell="1" allowOverlap="1" wp14:anchorId="176B478C" wp14:editId="505E13E6">
+          <wp:anchor distT="0" distB="0" distL="114300" distR="114300" simplePos="0" relativeHeight="251650048" behindDoc="0" locked="0" layoutInCell="1" allowOverlap="1" wp14:anchorId="176B478C" wp14:editId="6E774BED">
             <wp:simplePos x="0" y="0"/>
             <wp:positionH relativeFrom="column">
               <wp:posOffset>2974340</wp:posOffset>
@@ -2345,9 +2346,9 @@
     </w:p>
     <w:p>
       <w:pPr>
-        <w:pStyle w:val="Heading1"/>
-      </w:pPr>
-      <w:bookmarkStart w:id="3" w:name="_Toc213151322"/>
+        <w:pStyle w:val="Kop1"/>
+      </w:pPr>
+      <w:bookmarkStart w:id="3" w:name="_Toc214124955"/>
       <w:r>
         <w:lastRenderedPageBreak/>
         <w:t>Opdracht 4: Collaborators toevoegen (10 minuten)</w:t>
@@ -3002,13 +3003,11 @@
         <w:t>opdracht</w:t>
       </w:r>
       <w:r>
-        <w:t xml:space="preserve"> maak je 1 repo waarin je een aantal klasgenoten zet, Dit hoeft niet je werkgroepje te zijn voor de </w:t>
-      </w:r>
-      <w:proofErr w:type="spellStart"/>
-      <w:r>
-        <w:t>Pygame</w:t>
-      </w:r>
-      <w:proofErr w:type="spellEnd"/>
+        <w:t xml:space="preserve"> maak je 1 repo waarin je een aantal klasgenoten zet, </w:t>
+      </w:r>
+      <w:r>
+        <w:t>dit hoeft niet een repo te zijn waarin jullie iets gaan bouwen maar puur ter oefening</w:t>
+      </w:r>
       <w:r>
         <w:t xml:space="preserve">. Maak deze repo aan en zorg ervoor dat iedereen de minstens 1 push heeft gedaan op deze repo. Deze repo gaan jullie weer gebruiken in </w:t>
       </w:r>
@@ -3027,9 +3026,9 @@
     </w:p>
     <w:p>
       <w:pPr>
-        <w:pStyle w:val="Heading1"/>
-      </w:pPr>
-      <w:bookmarkStart w:id="4" w:name="_Toc213151323"/>
+        <w:pStyle w:val="Kop1"/>
+      </w:pPr>
+      <w:bookmarkStart w:id="4" w:name="_Toc214124956"/>
       <w:r>
         <w:lastRenderedPageBreak/>
         <w:t xml:space="preserve">Opdracht 5: </w:t>
@@ -3212,9 +3211,9 @@
     </w:p>
     <w:p>
       <w:pPr>
-        <w:pStyle w:val="Heading1"/>
-      </w:pPr>
-      <w:bookmarkStart w:id="5" w:name="_Toc213151324"/>
+        <w:pStyle w:val="Kop1"/>
+      </w:pPr>
+      <w:bookmarkStart w:id="5" w:name="_Toc214124957"/>
       <w:r>
         <w:lastRenderedPageBreak/>
         <w:t xml:space="preserve">Opdracht </w:t>
@@ -3571,105 +3570,179 @@
     </w:p>
     <w:p>
       <w:pPr>
-        <w:pStyle w:val="Heading1"/>
-      </w:pPr>
-      <w:bookmarkStart w:id="6" w:name="_Toc213151325"/>
-      <w:r>
+        <w:pStyle w:val="Kop1"/>
+        <w:rPr>
+          <w:strike/>
+        </w:rPr>
+      </w:pPr>
+      <w:bookmarkStart w:id="6" w:name="_Toc214124958"/>
+      <w:r>
+        <w:rPr>
+          <w:strike/>
+        </w:rPr>
         <w:lastRenderedPageBreak/>
         <w:t xml:space="preserve">Opdracht </w:t>
       </w:r>
       <w:r>
+        <w:rPr>
+          <w:strike/>
+        </w:rPr>
         <w:t xml:space="preserve">7: </w:t>
       </w:r>
       <w:r>
+        <w:rPr>
+          <w:strike/>
+        </w:rPr>
         <w:t>Repo eindopdracht maken met groepje</w:t>
       </w:r>
       <w:bookmarkEnd w:id="6"/>
     </w:p>
     <w:p>
-      <w:r>
+      <w:pPr>
+        <w:rPr>
+          <w:strike/>
+        </w:rPr>
+      </w:pPr>
+      <w:r>
+        <w:rPr>
+          <w:strike/>
+        </w:rPr>
         <w:t xml:space="preserve">Als deel van je </w:t>
       </w:r>
       <w:r>
+        <w:rPr>
+          <w:strike/>
+        </w:rPr>
         <w:t xml:space="preserve">oplevering van dit vak moeten jullie een repository aanmaken en bijhouden van </w:t>
       </w:r>
       <w:r>
+        <w:rPr>
+          <w:strike/>
+        </w:rPr>
         <w:t xml:space="preserve">jullie </w:t>
       </w:r>
       <w:proofErr w:type="spellStart"/>
       <w:r>
+        <w:rPr>
+          <w:strike/>
+        </w:rPr>
         <w:t>PyGame</w:t>
       </w:r>
       <w:proofErr w:type="spellEnd"/>
       <w:r>
+        <w:rPr>
+          <w:strike/>
+        </w:rPr>
         <w:t xml:space="preserve"> groepsopdracht. </w:t>
       </w:r>
       <w:r>
+        <w:rPr>
+          <w:strike/>
+        </w:rPr>
         <w:t>In deze opdracht gaan jullie in het groepje aan de slag om de basis neer te zetten. De volgende dingen moeten gedaan worden in de GitHub:</w:t>
       </w:r>
     </w:p>
     <w:p>
       <w:pPr>
-        <w:pStyle w:val="ListParagraph"/>
+        <w:pStyle w:val="Lijstalinea"/>
         <w:numPr>
           <w:ilvl w:val="0"/>
           <w:numId w:val="1"/>
         </w:numPr>
-      </w:pPr>
-      <w:r>
+        <w:rPr>
+          <w:strike/>
+        </w:rPr>
+      </w:pPr>
+      <w:r>
+        <w:rPr>
+          <w:strike/>
+        </w:rPr>
         <w:t>Maak een Repository aan voor het project. (Maar 1 persoon hoeft dit te doen!)</w:t>
       </w:r>
     </w:p>
     <w:p>
       <w:pPr>
-        <w:pStyle w:val="ListParagraph"/>
+        <w:pStyle w:val="Lijstalinea"/>
         <w:numPr>
           <w:ilvl w:val="0"/>
           <w:numId w:val="1"/>
         </w:numPr>
-      </w:pPr>
-      <w:r>
+        <w:rPr>
+          <w:strike/>
+        </w:rPr>
+      </w:pPr>
+      <w:r>
+        <w:rPr>
+          <w:strike/>
+        </w:rPr>
         <w:t>Maak een duidelijke en herkenbare naam en een duidelijke omschrijving van wat de Repo in gaat houden.</w:t>
       </w:r>
       <w:r>
+        <w:rPr>
+          <w:strike/>
+        </w:rPr>
         <w:t xml:space="preserve"> Zet ook de afspraken van hoe jullie de commits gaan noemen in de Beschrijving.</w:t>
       </w:r>
     </w:p>
     <w:p>
       <w:pPr>
-        <w:pStyle w:val="ListParagraph"/>
+        <w:pStyle w:val="Lijstalinea"/>
         <w:numPr>
           <w:ilvl w:val="0"/>
           <w:numId w:val="1"/>
         </w:numPr>
-      </w:pPr>
-      <w:r>
+        <w:rPr>
+          <w:strike/>
+        </w:rPr>
+      </w:pPr>
+      <w:r>
+        <w:rPr>
+          <w:strike/>
+        </w:rPr>
         <w:t xml:space="preserve">Voeg je Groepsgenoten toe aan de Repo. </w:t>
       </w:r>
     </w:p>
     <w:p>
       <w:pPr>
-        <w:pStyle w:val="ListParagraph"/>
+        <w:pStyle w:val="Lijstalinea"/>
         <w:numPr>
           <w:ilvl w:val="0"/>
           <w:numId w:val="1"/>
         </w:numPr>
-      </w:pPr>
-      <w:r>
+        <w:rPr>
+          <w:strike/>
+        </w:rPr>
+      </w:pPr>
+      <w:r>
+        <w:rPr>
+          <w:strike/>
+        </w:rPr>
         <w:t xml:space="preserve">Indien je de repo op private zet, voeg </w:t>
       </w:r>
       <w:r>
+        <w:rPr>
+          <w:strike/>
+        </w:rPr>
         <w:t>dan mij toe (</w:t>
       </w:r>
       <w:proofErr w:type="spellStart"/>
       <w:r>
+        <w:rPr>
+          <w:strike/>
+        </w:rPr>
         <w:t>DummyMeneer</w:t>
       </w:r>
       <w:proofErr w:type="spellEnd"/>
       <w:r>
+        <w:rPr>
+          <w:strike/>
+        </w:rPr>
         <w:t>). Dit laat me toe om de repo te bekijken en beoordelen richting het einde.</w:t>
       </w:r>
       <w:r>
+        <w:rPr>
+          <w:strike/>
+        </w:rPr>
         <w:t xml:space="preserve"> Voor een publieke repo is dat niet nodig, enkel een linkje of naam is genoeg.</w:t>
       </w:r>
     </w:p>
@@ -3678,6 +3751,7 @@
         <w:rPr>
           <w:b/>
           <w:bCs/>
+          <w:strike/>
           <w:color w:val="FF0000"/>
         </w:rPr>
       </w:pPr>
@@ -3685,34 +3759,42 @@
         <w:rPr>
           <w:b/>
           <w:bCs/>
+          <w:strike/>
           <w:color w:val="FF0000"/>
         </w:rPr>
-        <w:t xml:space="preserve">Zet hier nog geen code in, in week 3 maken we </w:t>
-      </w:r>
-      <w:proofErr w:type="spellStart"/>
-      <w:r>
+        <w:t>Zet hier nog geen code in, in week 3 maken we de structuur aan die Jullie gaan aanhouden.</w:t>
+      </w:r>
+    </w:p>
+    <w:p>
+      <w:pPr>
         <w:rPr>
           <w:b/>
           <w:bCs/>
-          <w:color w:val="FF0000"/>
-        </w:rPr>
-        <w:t>de</w:t>
-      </w:r>
-      <w:proofErr w:type="spellEnd"/>
+          <w:color w:val="EE0000"/>
+        </w:rPr>
+      </w:pPr>
+      <w:bookmarkStart w:id="7" w:name="_Toc214124959"/>
       <w:r>
         <w:rPr>
           <w:b/>
           <w:bCs/>
-          <w:color w:val="FF0000"/>
-        </w:rPr>
-        <w:t xml:space="preserve"> structuur aan die Jullie gaan aanhouden.</w:t>
-      </w:r>
-    </w:p>
-    <w:p>
-      <w:pPr>
-        <w:pStyle w:val="Heading1"/>
-      </w:pPr>
-      <w:bookmarkStart w:id="7" w:name="_Toc213151326"/>
+          <w:color w:val="EE0000"/>
+        </w:rPr>
+        <w:t>Tijdelijk geschrapt van de planning</w:t>
+      </w:r>
+      <w:r>
+        <w:rPr>
+          <w:b/>
+          <w:bCs/>
+          <w:color w:val="EE0000"/>
+        </w:rPr>
+        <w:t xml:space="preserve"> wegens omstandigheden</w:t>
+      </w:r>
+    </w:p>
+    <w:p>
+      <w:pPr>
+        <w:pStyle w:val="Kop1"/>
+      </w:pPr>
       <w:r>
         <w:t xml:space="preserve">Week </w:t>
       </w:r>
@@ -3726,56 +3808,27 @@
     </w:p>
     <w:p>
       <w:r>
-        <w:t>In week 2 lever je voornamelijk een tekstbestand, hier komen de volgende dingen in te staan:</w:t>
-      </w:r>
-    </w:p>
-    <w:p>
-      <w:pPr>
-        <w:pStyle w:val="ListParagraph"/>
-        <w:numPr>
-          <w:ilvl w:val="0"/>
-          <w:numId w:val="1"/>
-        </w:numPr>
-      </w:pPr>
-      <w:r>
-        <w:t>De naam van jullie groep/project (Dit kan later nog veranderen maar bedenk voor nu eentje)</w:t>
-      </w:r>
-    </w:p>
-    <w:p>
-      <w:pPr>
-        <w:pStyle w:val="ListParagraph"/>
-        <w:numPr>
-          <w:ilvl w:val="0"/>
-          <w:numId w:val="1"/>
-        </w:numPr>
-      </w:pPr>
-      <w:r>
-        <w:t>De namen van jullie groepsleden</w:t>
-      </w:r>
-    </w:p>
-    <w:p>
-      <w:pPr>
-        <w:pStyle w:val="ListParagraph"/>
-        <w:numPr>
-          <w:ilvl w:val="0"/>
-          <w:numId w:val="1"/>
-        </w:numPr>
-      </w:pPr>
-      <w:r>
-        <w:t xml:space="preserve">De link/naam van de </w:t>
-      </w:r>
-      <w:proofErr w:type="spellStart"/>
-      <w:r>
-        <w:t>groepsrepo</w:t>
-      </w:r>
-      <w:proofErr w:type="spellEnd"/>
+        <w:t xml:space="preserve">In week 2 </w:t>
+      </w:r>
+      <w:r>
+        <w:t xml:space="preserve">stuur naar de docent de </w:t>
+      </w:r>
+      <w:r>
+        <w:t>Link naar de repo</w:t>
+      </w:r>
+      <w:r>
+        <w:t xml:space="preserve"> </w:t>
+      </w:r>
+      <w:r>
+        <w:t>met meerdere mensen erin. Deze mag gestuurd worden naar de email op de slides.</w:t>
+      </w:r>
     </w:p>
     <w:p/>
     <w:p>
       <w:pPr>
-        <w:pStyle w:val="Heading1"/>
-      </w:pPr>
-      <w:bookmarkStart w:id="8" w:name="_Toc213151327"/>
+        <w:pStyle w:val="Kop1"/>
+      </w:pPr>
+      <w:bookmarkStart w:id="8" w:name="_Toc214124960"/>
       <w:r>
         <w:t>Volgende week</w:t>
       </w:r>
@@ -3788,7 +3841,7 @@
     </w:p>
     <w:p>
       <w:pPr>
-        <w:pStyle w:val="ListParagraph"/>
+        <w:pStyle w:val="Lijstalinea"/>
         <w:numPr>
           <w:ilvl w:val="0"/>
           <w:numId w:val="6"/>
@@ -3800,7 +3853,7 @@
     </w:p>
     <w:p>
       <w:pPr>
-        <w:pStyle w:val="ListParagraph"/>
+        <w:pStyle w:val="Lijstalinea"/>
         <w:numPr>
           <w:ilvl w:val="0"/>
           <w:numId w:val="6"/>
@@ -3812,7 +3865,7 @@
     </w:p>
     <w:p>
       <w:pPr>
-        <w:pStyle w:val="ListParagraph"/>
+        <w:pStyle w:val="Lijstalinea"/>
         <w:numPr>
           <w:ilvl w:val="0"/>
           <w:numId w:val="1"/>
@@ -4931,18 +4984,18 @@
     <w:lsdException w:name="Unresolved Mention" w:semiHidden="1" w:unhideWhenUsed="1"/>
     <w:lsdException w:name="Smart Link" w:semiHidden="1" w:unhideWhenUsed="1"/>
   </w:latentStyles>
-  <w:style w:type="paragraph" w:default="1" w:styleId="Normal">
+  <w:style w:type="paragraph" w:default="1" w:styleId="Standaard">
     <w:name w:val="Normal"/>
     <w:qFormat/>
     <w:rPr>
       <w:lang w:val="nl-NL"/>
     </w:rPr>
   </w:style>
-  <w:style w:type="paragraph" w:styleId="Heading1">
+  <w:style w:type="paragraph" w:styleId="Kop1">
     <w:name w:val="heading 1"/>
-    <w:basedOn w:val="Normal"/>
-    <w:next w:val="Normal"/>
-    <w:link w:val="Heading1Char"/>
+    <w:basedOn w:val="Standaard"/>
+    <w:next w:val="Standaard"/>
+    <w:link w:val="Kop1Char"/>
     <w:uiPriority w:val="9"/>
     <w:qFormat/>
     <w:rsid w:val="001F71EE"/>
@@ -4959,11 +5012,11 @@
       <w:szCs w:val="32"/>
     </w:rPr>
   </w:style>
-  <w:style w:type="paragraph" w:styleId="Heading2">
+  <w:style w:type="paragraph" w:styleId="Kop2">
     <w:name w:val="heading 2"/>
-    <w:basedOn w:val="Normal"/>
-    <w:next w:val="Normal"/>
-    <w:link w:val="Heading2Char"/>
+    <w:basedOn w:val="Standaard"/>
+    <w:next w:val="Standaard"/>
+    <w:link w:val="Kop2Char"/>
     <w:uiPriority w:val="9"/>
     <w:semiHidden/>
     <w:unhideWhenUsed/>
@@ -4982,11 +5035,11 @@
       <w:szCs w:val="32"/>
     </w:rPr>
   </w:style>
-  <w:style w:type="paragraph" w:styleId="Heading3">
+  <w:style w:type="paragraph" w:styleId="Kop3">
     <w:name w:val="heading 3"/>
-    <w:basedOn w:val="Normal"/>
-    <w:next w:val="Normal"/>
-    <w:link w:val="Heading3Char"/>
+    <w:basedOn w:val="Standaard"/>
+    <w:next w:val="Standaard"/>
+    <w:link w:val="Kop3Char"/>
     <w:uiPriority w:val="9"/>
     <w:semiHidden/>
     <w:unhideWhenUsed/>
@@ -5005,11 +5058,11 @@
       <w:szCs w:val="28"/>
     </w:rPr>
   </w:style>
-  <w:style w:type="paragraph" w:styleId="Heading4">
+  <w:style w:type="paragraph" w:styleId="Kop4">
     <w:name w:val="heading 4"/>
-    <w:basedOn w:val="Normal"/>
-    <w:next w:val="Normal"/>
-    <w:link w:val="Heading4Char"/>
+    <w:basedOn w:val="Standaard"/>
+    <w:next w:val="Standaard"/>
+    <w:link w:val="Kop4Char"/>
     <w:uiPriority w:val="9"/>
     <w:semiHidden/>
     <w:unhideWhenUsed/>
@@ -5028,11 +5081,11 @@
       <w:color w:val="0F4761" w:themeColor="accent1" w:themeShade="BF"/>
     </w:rPr>
   </w:style>
-  <w:style w:type="paragraph" w:styleId="Heading5">
+  <w:style w:type="paragraph" w:styleId="Kop5">
     <w:name w:val="heading 5"/>
-    <w:basedOn w:val="Normal"/>
-    <w:next w:val="Normal"/>
-    <w:link w:val="Heading5Char"/>
+    <w:basedOn w:val="Standaard"/>
+    <w:next w:val="Standaard"/>
+    <w:link w:val="Kop5Char"/>
     <w:uiPriority w:val="9"/>
     <w:semiHidden/>
     <w:unhideWhenUsed/>
@@ -5049,11 +5102,11 @@
       <w:color w:val="0F4761" w:themeColor="accent1" w:themeShade="BF"/>
     </w:rPr>
   </w:style>
-  <w:style w:type="paragraph" w:styleId="Heading6">
+  <w:style w:type="paragraph" w:styleId="Kop6">
     <w:name w:val="heading 6"/>
-    <w:basedOn w:val="Normal"/>
-    <w:next w:val="Normal"/>
-    <w:link w:val="Heading6Char"/>
+    <w:basedOn w:val="Standaard"/>
+    <w:next w:val="Standaard"/>
+    <w:link w:val="Kop6Char"/>
     <w:uiPriority w:val="9"/>
     <w:semiHidden/>
     <w:unhideWhenUsed/>
@@ -5072,11 +5125,11 @@
       <w:color w:val="595959" w:themeColor="text1" w:themeTint="A6"/>
     </w:rPr>
   </w:style>
-  <w:style w:type="paragraph" w:styleId="Heading7">
+  <w:style w:type="paragraph" w:styleId="Kop7">
     <w:name w:val="heading 7"/>
-    <w:basedOn w:val="Normal"/>
-    <w:next w:val="Normal"/>
-    <w:link w:val="Heading7Char"/>
+    <w:basedOn w:val="Standaard"/>
+    <w:next w:val="Standaard"/>
+    <w:link w:val="Kop7Char"/>
     <w:uiPriority w:val="9"/>
     <w:semiHidden/>
     <w:unhideWhenUsed/>
@@ -5093,11 +5146,11 @@
       <w:color w:val="595959" w:themeColor="text1" w:themeTint="A6"/>
     </w:rPr>
   </w:style>
-  <w:style w:type="paragraph" w:styleId="Heading8">
+  <w:style w:type="paragraph" w:styleId="Kop8">
     <w:name w:val="heading 8"/>
-    <w:basedOn w:val="Normal"/>
-    <w:next w:val="Normal"/>
-    <w:link w:val="Heading8Char"/>
+    <w:basedOn w:val="Standaard"/>
+    <w:next w:val="Standaard"/>
+    <w:link w:val="Kop8Char"/>
     <w:uiPriority w:val="9"/>
     <w:semiHidden/>
     <w:unhideWhenUsed/>
@@ -5116,11 +5169,11 @@
       <w:color w:val="272727" w:themeColor="text1" w:themeTint="D8"/>
     </w:rPr>
   </w:style>
-  <w:style w:type="paragraph" w:styleId="Heading9">
+  <w:style w:type="paragraph" w:styleId="Kop9">
     <w:name w:val="heading 9"/>
-    <w:basedOn w:val="Normal"/>
-    <w:next w:val="Normal"/>
-    <w:link w:val="Heading9Char"/>
+    <w:basedOn w:val="Standaard"/>
+    <w:next w:val="Standaard"/>
+    <w:link w:val="Kop9Char"/>
     <w:uiPriority w:val="9"/>
     <w:semiHidden/>
     <w:unhideWhenUsed/>
@@ -5137,13 +5190,13 @@
       <w:color w:val="272727" w:themeColor="text1" w:themeTint="D8"/>
     </w:rPr>
   </w:style>
-  <w:style w:type="character" w:default="1" w:styleId="DefaultParagraphFont">
+  <w:style w:type="character" w:default="1" w:styleId="Standaardalinea-lettertype">
     <w:name w:val="Default Paragraph Font"/>
     <w:uiPriority w:val="1"/>
     <w:semiHidden/>
     <w:unhideWhenUsed/>
   </w:style>
-  <w:style w:type="table" w:default="1" w:styleId="TableNormal">
+  <w:style w:type="table" w:default="1" w:styleId="Standaardtabel">
     <w:name w:val="Normal Table"/>
     <w:uiPriority w:val="99"/>
     <w:semiHidden/>
@@ -5158,7 +5211,7 @@
       </w:tblCellMar>
     </w:tblPr>
   </w:style>
-  <w:style w:type="numbering" w:default="1" w:styleId="NoList">
+  <w:style w:type="numbering" w:default="1" w:styleId="Geenlijst">
     <w:name w:val="No List"/>
     <w:uiPriority w:val="99"/>
     <w:semiHidden/>
@@ -5166,8 +5219,8 @@
   </w:style>
   <w:style w:type="paragraph" w:customStyle="1" w:styleId="GET-Kop1">
     <w:name w:val="GET-Kop1"/>
-    <w:basedOn w:val="Heading1"/>
-    <w:next w:val="Normal"/>
+    <w:basedOn w:val="Kop1"/>
+    <w:next w:val="Standaard"/>
     <w:link w:val="GET-Kop1Char"/>
     <w:qFormat/>
     <w:rsid w:val="001F71EE"/>
@@ -5178,7 +5231,7 @@
   </w:style>
   <w:style w:type="character" w:customStyle="1" w:styleId="GET-Kop1Char">
     <w:name w:val="GET-Kop1 Char"/>
-    <w:basedOn w:val="Heading1Char"/>
+    <w:basedOn w:val="Kop1Char"/>
     <w:link w:val="GET-Kop1"/>
     <w:rsid w:val="001F71EE"/>
     <w:rPr>
@@ -5189,10 +5242,10 @@
       <w:szCs w:val="32"/>
     </w:rPr>
   </w:style>
-  <w:style w:type="character" w:customStyle="1" w:styleId="Heading1Char">
-    <w:name w:val="Heading 1 Char"/>
-    <w:basedOn w:val="DefaultParagraphFont"/>
-    <w:link w:val="Heading1"/>
+  <w:style w:type="character" w:customStyle="1" w:styleId="Kop1Char">
+    <w:name w:val="Kop 1 Char"/>
+    <w:basedOn w:val="Standaardalinea-lettertype"/>
+    <w:link w:val="Kop1"/>
     <w:uiPriority w:val="9"/>
     <w:rsid w:val="001F71EE"/>
     <w:rPr>
@@ -5202,10 +5255,10 @@
       <w:szCs w:val="32"/>
     </w:rPr>
   </w:style>
-  <w:style w:type="character" w:customStyle="1" w:styleId="Heading2Char">
-    <w:name w:val="Heading 2 Char"/>
-    <w:basedOn w:val="DefaultParagraphFont"/>
-    <w:link w:val="Heading2"/>
+  <w:style w:type="character" w:customStyle="1" w:styleId="Kop2Char">
+    <w:name w:val="Kop 2 Char"/>
+    <w:basedOn w:val="Standaardalinea-lettertype"/>
+    <w:link w:val="Kop2"/>
     <w:uiPriority w:val="9"/>
     <w:semiHidden/>
     <w:rsid w:val="00F83779"/>
@@ -5216,10 +5269,10 @@
       <w:szCs w:val="32"/>
     </w:rPr>
   </w:style>
-  <w:style w:type="character" w:customStyle="1" w:styleId="Heading3Char">
-    <w:name w:val="Heading 3 Char"/>
-    <w:basedOn w:val="DefaultParagraphFont"/>
-    <w:link w:val="Heading3"/>
+  <w:style w:type="character" w:customStyle="1" w:styleId="Kop3Char">
+    <w:name w:val="Kop 3 Char"/>
+    <w:basedOn w:val="Standaardalinea-lettertype"/>
+    <w:link w:val="Kop3"/>
     <w:uiPriority w:val="9"/>
     <w:semiHidden/>
     <w:rsid w:val="00F83779"/>
@@ -5230,10 +5283,10 @@
       <w:szCs w:val="28"/>
     </w:rPr>
   </w:style>
-  <w:style w:type="character" w:customStyle="1" w:styleId="Heading4Char">
-    <w:name w:val="Heading 4 Char"/>
-    <w:basedOn w:val="DefaultParagraphFont"/>
-    <w:link w:val="Heading4"/>
+  <w:style w:type="character" w:customStyle="1" w:styleId="Kop4Char">
+    <w:name w:val="Kop 4 Char"/>
+    <w:basedOn w:val="Standaardalinea-lettertype"/>
+    <w:link w:val="Kop4"/>
     <w:uiPriority w:val="9"/>
     <w:semiHidden/>
     <w:rsid w:val="00F83779"/>
@@ -5244,10 +5297,10 @@
       <w:color w:val="0F4761" w:themeColor="accent1" w:themeShade="BF"/>
     </w:rPr>
   </w:style>
-  <w:style w:type="character" w:customStyle="1" w:styleId="Heading5Char">
-    <w:name w:val="Heading 5 Char"/>
-    <w:basedOn w:val="DefaultParagraphFont"/>
-    <w:link w:val="Heading5"/>
+  <w:style w:type="character" w:customStyle="1" w:styleId="Kop5Char">
+    <w:name w:val="Kop 5 Char"/>
+    <w:basedOn w:val="Standaardalinea-lettertype"/>
+    <w:link w:val="Kop5"/>
     <w:uiPriority w:val="9"/>
     <w:semiHidden/>
     <w:rsid w:val="00F83779"/>
@@ -5256,10 +5309,10 @@
       <w:color w:val="0F4761" w:themeColor="accent1" w:themeShade="BF"/>
     </w:rPr>
   </w:style>
-  <w:style w:type="character" w:customStyle="1" w:styleId="Heading6Char">
-    <w:name w:val="Heading 6 Char"/>
-    <w:basedOn w:val="DefaultParagraphFont"/>
-    <w:link w:val="Heading6"/>
+  <w:style w:type="character" w:customStyle="1" w:styleId="Kop6Char">
+    <w:name w:val="Kop 6 Char"/>
+    <w:basedOn w:val="Standaardalinea-lettertype"/>
+    <w:link w:val="Kop6"/>
     <w:uiPriority w:val="9"/>
     <w:semiHidden/>
     <w:rsid w:val="00F83779"/>
@@ -5270,10 +5323,10 @@
       <w:color w:val="595959" w:themeColor="text1" w:themeTint="A6"/>
     </w:rPr>
   </w:style>
-  <w:style w:type="character" w:customStyle="1" w:styleId="Heading7Char">
-    <w:name w:val="Heading 7 Char"/>
-    <w:basedOn w:val="DefaultParagraphFont"/>
-    <w:link w:val="Heading7"/>
+  <w:style w:type="character" w:customStyle="1" w:styleId="Kop7Char">
+    <w:name w:val="Kop 7 Char"/>
+    <w:basedOn w:val="Standaardalinea-lettertype"/>
+    <w:link w:val="Kop7"/>
     <w:uiPriority w:val="9"/>
     <w:semiHidden/>
     <w:rsid w:val="00F83779"/>
@@ -5282,10 +5335,10 @@
       <w:color w:val="595959" w:themeColor="text1" w:themeTint="A6"/>
     </w:rPr>
   </w:style>
-  <w:style w:type="character" w:customStyle="1" w:styleId="Heading8Char">
-    <w:name w:val="Heading 8 Char"/>
-    <w:basedOn w:val="DefaultParagraphFont"/>
-    <w:link w:val="Heading8"/>
+  <w:style w:type="character" w:customStyle="1" w:styleId="Kop8Char">
+    <w:name w:val="Kop 8 Char"/>
+    <w:basedOn w:val="Standaardalinea-lettertype"/>
+    <w:link w:val="Kop8"/>
     <w:uiPriority w:val="9"/>
     <w:semiHidden/>
     <w:rsid w:val="00F83779"/>
@@ -5296,10 +5349,10 @@
       <w:color w:val="272727" w:themeColor="text1" w:themeTint="D8"/>
     </w:rPr>
   </w:style>
-  <w:style w:type="character" w:customStyle="1" w:styleId="Heading9Char">
-    <w:name w:val="Heading 9 Char"/>
-    <w:basedOn w:val="DefaultParagraphFont"/>
-    <w:link w:val="Heading9"/>
+  <w:style w:type="character" w:customStyle="1" w:styleId="Kop9Char">
+    <w:name w:val="Kop 9 Char"/>
+    <w:basedOn w:val="Standaardalinea-lettertype"/>
+    <w:link w:val="Kop9"/>
     <w:uiPriority w:val="9"/>
     <w:semiHidden/>
     <w:rsid w:val="00F83779"/>
@@ -5308,11 +5361,11 @@
       <w:color w:val="272727" w:themeColor="text1" w:themeTint="D8"/>
     </w:rPr>
   </w:style>
-  <w:style w:type="paragraph" w:styleId="Title">
+  <w:style w:type="paragraph" w:styleId="Titel">
     <w:name w:val="Title"/>
-    <w:basedOn w:val="Normal"/>
-    <w:next w:val="Normal"/>
-    <w:link w:val="TitleChar"/>
+    <w:basedOn w:val="Standaard"/>
+    <w:next w:val="Standaard"/>
+    <w:link w:val="TitelChar"/>
     <w:uiPriority w:val="10"/>
     <w:qFormat/>
     <w:rsid w:val="00F83779"/>
@@ -5328,10 +5381,10 @@
       <w:szCs w:val="56"/>
     </w:rPr>
   </w:style>
-  <w:style w:type="character" w:customStyle="1" w:styleId="TitleChar">
-    <w:name w:val="Title Char"/>
-    <w:basedOn w:val="DefaultParagraphFont"/>
-    <w:link w:val="Title"/>
+  <w:style w:type="character" w:customStyle="1" w:styleId="TitelChar">
+    <w:name w:val="Titel Char"/>
+    <w:basedOn w:val="Standaardalinea-lettertype"/>
+    <w:link w:val="Titel"/>
     <w:uiPriority w:val="10"/>
     <w:rsid w:val="00F83779"/>
     <w:rPr>
@@ -5342,11 +5395,11 @@
       <w:szCs w:val="56"/>
     </w:rPr>
   </w:style>
-  <w:style w:type="paragraph" w:styleId="Subtitle">
+  <w:style w:type="paragraph" w:styleId="Ondertitel">
     <w:name w:val="Subtitle"/>
-    <w:basedOn w:val="Normal"/>
-    <w:next w:val="Normal"/>
-    <w:link w:val="SubtitleChar"/>
+    <w:basedOn w:val="Standaard"/>
+    <w:next w:val="Standaard"/>
+    <w:link w:val="OndertitelChar"/>
     <w:uiPriority w:val="11"/>
     <w:qFormat/>
     <w:rsid w:val="00F83779"/>
@@ -5363,10 +5416,10 @@
       <w:szCs w:val="28"/>
     </w:rPr>
   </w:style>
-  <w:style w:type="character" w:customStyle="1" w:styleId="SubtitleChar">
-    <w:name w:val="Subtitle Char"/>
-    <w:basedOn w:val="DefaultParagraphFont"/>
-    <w:link w:val="Subtitle"/>
+  <w:style w:type="character" w:customStyle="1" w:styleId="OndertitelChar">
+    <w:name w:val="Ondertitel Char"/>
+    <w:basedOn w:val="Standaardalinea-lettertype"/>
+    <w:link w:val="Ondertitel"/>
     <w:uiPriority w:val="11"/>
     <w:rsid w:val="00F83779"/>
     <w:rPr>
@@ -5377,11 +5430,11 @@
       <w:szCs w:val="28"/>
     </w:rPr>
   </w:style>
-  <w:style w:type="paragraph" w:styleId="Quote">
+  <w:style w:type="paragraph" w:styleId="Citaat">
     <w:name w:val="Quote"/>
-    <w:basedOn w:val="Normal"/>
-    <w:next w:val="Normal"/>
-    <w:link w:val="QuoteChar"/>
+    <w:basedOn w:val="Standaard"/>
+    <w:next w:val="Standaard"/>
+    <w:link w:val="CitaatChar"/>
     <w:uiPriority w:val="29"/>
     <w:qFormat/>
     <w:rsid w:val="00F83779"/>
@@ -5395,10 +5448,10 @@
       <w:color w:val="404040" w:themeColor="text1" w:themeTint="BF"/>
     </w:rPr>
   </w:style>
-  <w:style w:type="character" w:customStyle="1" w:styleId="QuoteChar">
-    <w:name w:val="Quote Char"/>
-    <w:basedOn w:val="DefaultParagraphFont"/>
-    <w:link w:val="Quote"/>
+  <w:style w:type="character" w:customStyle="1" w:styleId="CitaatChar">
+    <w:name w:val="Citaat Char"/>
+    <w:basedOn w:val="Standaardalinea-lettertype"/>
+    <w:link w:val="Citaat"/>
     <w:uiPriority w:val="29"/>
     <w:rsid w:val="00F83779"/>
     <w:rPr>
@@ -5407,9 +5460,9 @@
       <w:color w:val="404040" w:themeColor="text1" w:themeTint="BF"/>
     </w:rPr>
   </w:style>
-  <w:style w:type="paragraph" w:styleId="ListParagraph">
+  <w:style w:type="paragraph" w:styleId="Lijstalinea">
     <w:name w:val="List Paragraph"/>
-    <w:basedOn w:val="Normal"/>
+    <w:basedOn w:val="Standaard"/>
     <w:uiPriority w:val="34"/>
     <w:qFormat/>
     <w:rsid w:val="00F83779"/>
@@ -5418,9 +5471,9 @@
       <w:contextualSpacing/>
     </w:pPr>
   </w:style>
-  <w:style w:type="character" w:styleId="IntenseEmphasis">
+  <w:style w:type="character" w:styleId="Intensievebenadrukking">
     <w:name w:val="Intense Emphasis"/>
-    <w:basedOn w:val="DefaultParagraphFont"/>
+    <w:basedOn w:val="Standaardalinea-lettertype"/>
     <w:uiPriority w:val="21"/>
     <w:qFormat/>
     <w:rsid w:val="00F83779"/>
@@ -5430,11 +5483,11 @@
       <w:color w:val="0F4761" w:themeColor="accent1" w:themeShade="BF"/>
     </w:rPr>
   </w:style>
-  <w:style w:type="paragraph" w:styleId="IntenseQuote">
+  <w:style w:type="paragraph" w:styleId="Duidelijkcitaat">
     <w:name w:val="Intense Quote"/>
-    <w:basedOn w:val="Normal"/>
-    <w:next w:val="Normal"/>
-    <w:link w:val="IntenseQuoteChar"/>
+    <w:basedOn w:val="Standaard"/>
+    <w:next w:val="Standaard"/>
+    <w:link w:val="DuidelijkcitaatChar"/>
     <w:uiPriority w:val="30"/>
     <w:qFormat/>
     <w:rsid w:val="00F83779"/>
@@ -5453,10 +5506,10 @@
       <w:color w:val="0F4761" w:themeColor="accent1" w:themeShade="BF"/>
     </w:rPr>
   </w:style>
-  <w:style w:type="character" w:customStyle="1" w:styleId="IntenseQuoteChar">
-    <w:name w:val="Intense Quote Char"/>
-    <w:basedOn w:val="DefaultParagraphFont"/>
-    <w:link w:val="IntenseQuote"/>
+  <w:style w:type="character" w:customStyle="1" w:styleId="DuidelijkcitaatChar">
+    <w:name w:val="Duidelijk citaat Char"/>
+    <w:basedOn w:val="Standaardalinea-lettertype"/>
+    <w:link w:val="Duidelijkcitaat"/>
     <w:uiPriority w:val="30"/>
     <w:rsid w:val="00F83779"/>
     <w:rPr>
@@ -5465,9 +5518,9 @@
       <w:color w:val="0F4761" w:themeColor="accent1" w:themeShade="BF"/>
     </w:rPr>
   </w:style>
-  <w:style w:type="character" w:styleId="IntenseReference">
+  <w:style w:type="character" w:styleId="Intensieveverwijzing">
     <w:name w:val="Intense Reference"/>
-    <w:basedOn w:val="DefaultParagraphFont"/>
+    <w:basedOn w:val="Standaardalinea-lettertype"/>
     <w:uiPriority w:val="32"/>
     <w:qFormat/>
     <w:rsid w:val="00F83779"/>
@@ -5479,10 +5532,10 @@
       <w:spacing w:val="5"/>
     </w:rPr>
   </w:style>
-  <w:style w:type="paragraph" w:styleId="TOCHeading">
+  <w:style w:type="paragraph" w:styleId="Kopvaninhoudsopgave">
     <w:name w:val="TOC Heading"/>
-    <w:basedOn w:val="Heading1"/>
-    <w:next w:val="Normal"/>
+    <w:basedOn w:val="Kop1"/>
+    <w:next w:val="Standaard"/>
     <w:uiPriority w:val="39"/>
     <w:unhideWhenUsed/>
     <w:qFormat/>
@@ -5495,10 +5548,10 @@
       <w:lang w:val="en-US"/>
     </w:rPr>
   </w:style>
-  <w:style w:type="paragraph" w:styleId="TOC1">
+  <w:style w:type="paragraph" w:styleId="Inhopg1">
     <w:name w:val="toc 1"/>
-    <w:basedOn w:val="Normal"/>
-    <w:next w:val="Normal"/>
+    <w:basedOn w:val="Standaard"/>
+    <w:next w:val="Standaard"/>
     <w:autoRedefine/>
     <w:uiPriority w:val="39"/>
     <w:unhideWhenUsed/>
@@ -5509,7 +5562,7 @@
   </w:style>
   <w:style w:type="character" w:styleId="Hyperlink">
     <w:name w:val="Hyperlink"/>
-    <w:basedOn w:val="DefaultParagraphFont"/>
+    <w:basedOn w:val="Standaardalinea-lettertype"/>
     <w:uiPriority w:val="99"/>
     <w:unhideWhenUsed/>
     <w:rsid w:val="004B0443"/>
@@ -5518,9 +5571,9 @@
       <w:u w:val="single"/>
     </w:rPr>
   </w:style>
-  <w:style w:type="table" w:styleId="TableGrid">
+  <w:style w:type="table" w:styleId="Tabelraster">
     <w:name w:val="Table Grid"/>
-    <w:basedOn w:val="TableNormal"/>
+    <w:basedOn w:val="Standaardtabel"/>
     <w:uiPriority w:val="39"/>
     <w:rsid w:val="00776465"/>
     <w:pPr>

</xml_diff>